<commit_message>
Update Demand Letter - Shaw v Sunnova - Rescission - SIGNED.docx
</commit_message>
<xml_diff>
--- a/TermsDocs/secure-ws3k8p/Demand Letter - Shaw v Sunnova - Rescission - SIGNED.docx
+++ b/TermsDocs/secure-ws3k8p/Demand Letter - Shaw v Sunnova - Rescission - SIGNED.docx
@@ -193,8 +193,6 @@
       </w:pPr>
       <w:r>
         <w:rPr>
-          <w:b/>
-          <w:bCs/>
           <w:sz w:val="22"/>
           <w:szCs w:val="22"/>
         </w:rPr>
@@ -213,7 +211,12 @@
     </w:p>
     <w:p>
       <w:r>
-        <w:t xml:space="preserve">20 E. Greenway Plaza, Suite 540 </w:t>
+        <w:t>20 E. G</w:t>
+      </w:r>
+      <w:bookmarkStart w:id="0" w:name="_GoBack"/>
+      <w:bookmarkEnd w:id="0"/>
+      <w:r>
+        <w:t xml:space="preserve">reenway Plaza, Suite 540 </w:t>
       </w:r>
     </w:p>
     <w:p>
@@ -1135,8 +1138,6 @@
         </w:rPr>
         <w:t xml:space="preserve"> </w:t>
       </w:r>
-      <w:bookmarkStart w:id="0" w:name="_GoBack"/>
-      <w:bookmarkEnd w:id="0"/>
     </w:p>
     <w:p>
       <w:r>

</xml_diff>